<commit_message>
remoção de arquivo indesejado
</commit_message>
<xml_diff>
--- a/TrabalhoSE_BJL_01_Eder_Renato_da_Silva_Cardoso_Casar.pdf.docx
+++ b/TrabalhoSE_BJL_01_Eder_Renato_da_Silva_Cardoso_Casar.pdf.docx
@@ -122,7 +122,27 @@
           <w:sz w:val="24"/>
           <w:szCs w:val="24"/>
         </w:rPr>
-        <w:t>Data:  10/04/2025</w:t>
+        <w:t xml:space="preserve">Data:  </w:t>
+      </w:r>
+      <w:r>
+        <w:rPr>
+          <w:rFonts w:ascii="Times New Roman" w:hAnsi="Times New Roman" w:cs="Times New Roman"/>
+          <w:b/>
+          <w:bCs/>
+          <w:sz w:val="24"/>
+          <w:szCs w:val="24"/>
+        </w:rPr>
+        <w:t>21</w:t>
+      </w:r>
+      <w:r>
+        <w:rPr>
+          <w:rFonts w:ascii="Times New Roman" w:hAnsi="Times New Roman" w:cs="Times New Roman"/>
+          <w:b/>
+          <w:bCs/>
+          <w:sz w:val="24"/>
+          <w:szCs w:val="24"/>
+        </w:rPr>
+        <w:t>/04/2025</w:t>
       </w:r>
     </w:p>
     <w:p>
@@ -346,7 +366,18 @@
           <w:sz w:val="24"/>
           <w:szCs w:val="24"/>
         </w:rPr>
-        <w:t>2. Controle de LED RGB via Joystick</w:t>
+        <w:t xml:space="preserve">2. Controle de LED RGB via </w:t>
+      </w:r>
+      <w:r>
+        <w:rPr>
+          <w:rFonts w:ascii="Times New Roman" w:hAnsi="Times New Roman" w:cs="Times New Roman"/>
+          <w:b/>
+          <w:bCs/>
+          <w:sz w:val="24"/>
+          <w:szCs w:val="24"/>
+          <w:u w:val="single"/>
+        </w:rPr>
+        <w:t>Joystick</w:t>
       </w:r>
     </w:p>
     <w:p>
@@ -4543,1008 +4574,72 @@
       </w:pPr>
       <w:r>
         <w:rPr>
-          <w:rFonts w:ascii="Arial" w:hAnsi="Arial" w:cs="Arial"/>
-          <w:noProof/>
-          <w:sz w:val="34"/>
-        </w:rPr>
-        <mc:AlternateContent>
-          <mc:Choice Requires="wps">
-            <w:drawing>
-              <wp:anchor distT="0" distB="0" distL="114300" distR="114300" simplePos="0" relativeHeight="251663360" behindDoc="0" locked="0" layoutInCell="1" allowOverlap="1" wp14:anchorId="56E213B6" wp14:editId="78314F06">
-                <wp:simplePos x="0" y="0"/>
-                <wp:positionH relativeFrom="column">
-                  <wp:posOffset>619125</wp:posOffset>
-                </wp:positionH>
-                <wp:positionV relativeFrom="paragraph">
-                  <wp:posOffset>179705</wp:posOffset>
-                </wp:positionV>
-                <wp:extent cx="4912242" cy="3625702"/>
-                <wp:effectExtent l="0" t="0" r="22225" b="13335"/>
-                <wp:wrapNone/>
-                <wp:docPr id="25" name="Caixa de Texto 25"/>
-                <wp:cNvGraphicFramePr/>
-                <a:graphic xmlns:a="http://schemas.openxmlformats.org/drawingml/2006/main">
-                  <a:graphicData uri="http://schemas.microsoft.com/office/word/2010/wordprocessingShape">
-                    <wps:wsp>
-                      <wps:cNvSpPr txBox="1"/>
-                      <wps:spPr>
-                        <a:xfrm>
-                          <a:off x="0" y="0"/>
-                          <a:ext cx="4912242" cy="3625702"/>
-                        </a:xfrm>
-                        <a:prstGeom prst="rect">
-                          <a:avLst/>
-                        </a:prstGeom>
-                        <a:solidFill>
-                          <a:schemeClr val="accent4">
-                            <a:lumMod val="20000"/>
-                            <a:lumOff val="80000"/>
-                          </a:schemeClr>
-                        </a:solidFill>
-                        <a:ln w="6350">
-                          <a:solidFill>
-                            <a:schemeClr val="accent1"/>
-                          </a:solidFill>
-                        </a:ln>
-                      </wps:spPr>
-                      <wps:txbx>
-                        <w:txbxContent>
-                          <w:p>
-                            <w:pPr>
-                              <w:spacing w:before="100" w:beforeAutospacing="1" w:after="100" w:afterAutospacing="1" w:line="240" w:lineRule="auto"/>
-                              <w:jc w:val="center"/>
-                              <w:outlineLvl w:val="1"/>
-                              <w:rPr>
-                                <w:rFonts w:ascii="Times New Roman" w:eastAsia="Times New Roman" w:hAnsi="Times New Roman" w:cs="Times New Roman"/>
-                                <w:b/>
-                                <w:bCs/>
-                                <w:sz w:val="24"/>
-                                <w:szCs w:val="24"/>
-                                <w:lang w:eastAsia="pt-BR"/>
-                              </w:rPr>
-                            </w:pPr>
-                            <w:r>
-                              <w:rPr>
-                                <w:rFonts w:ascii="Times New Roman" w:eastAsia="Times New Roman" w:hAnsi="Times New Roman" w:cs="Times New Roman"/>
-                                <w:b/>
-                                <w:bCs/>
-                                <w:sz w:val="24"/>
-                                <w:szCs w:val="24"/>
-                                <w:lang w:eastAsia="pt-BR"/>
-                              </w:rPr>
-                              <w:t>Formatação e Entrega</w:t>
-                            </w:r>
-                          </w:p>
-                          <w:p>
-                            <w:pPr>
-                              <w:spacing w:before="100" w:beforeAutospacing="1" w:after="100" w:afterAutospacing="1" w:line="240" w:lineRule="auto"/>
-                              <w:rPr>
-                                <w:rFonts w:ascii="Times New Roman" w:eastAsia="Times New Roman" w:hAnsi="Times New Roman" w:cs="Times New Roman"/>
-                                <w:sz w:val="24"/>
-                                <w:szCs w:val="24"/>
-                                <w:lang w:eastAsia="pt-BR"/>
-                              </w:rPr>
-                            </w:pPr>
-                            <w:r>
-                              <w:rPr>
-                                <w:rFonts w:ascii="Times New Roman" w:eastAsia="Times New Roman" w:hAnsi="Times New Roman" w:cs="Times New Roman"/>
-                                <w:sz w:val="24"/>
-                                <w:szCs w:val="24"/>
-                                <w:lang w:eastAsia="pt-BR"/>
-                              </w:rPr>
-                              <w:t xml:space="preserve">Para garantir padronização, o </w:t>
-                            </w:r>
-                            <w:r>
-                              <w:rPr>
-                                <w:rFonts w:ascii="Times New Roman" w:eastAsia="Times New Roman" w:hAnsi="Times New Roman" w:cs="Times New Roman"/>
-                                <w:sz w:val="24"/>
-                                <w:szCs w:val="24"/>
-                                <w:lang w:eastAsia="pt-BR"/>
-                              </w:rPr>
-                              <w:t>documento</w:t>
-                            </w:r>
-                            <w:r>
-                              <w:rPr>
-                                <w:rFonts w:ascii="Times New Roman" w:eastAsia="Times New Roman" w:hAnsi="Times New Roman" w:cs="Times New Roman"/>
-                                <w:sz w:val="24"/>
-                                <w:szCs w:val="24"/>
-                                <w:lang w:eastAsia="pt-BR"/>
-                              </w:rPr>
-                              <w:t xml:space="preserve"> deve seguir as seguintes especificações:</w:t>
-                            </w:r>
-                          </w:p>
-                          <w:p>
-                            <w:pPr>
-                              <w:spacing w:before="100" w:beforeAutospacing="1" w:after="100" w:afterAutospacing="1" w:line="240" w:lineRule="auto"/>
-                              <w:rPr>
-                                <w:rFonts w:ascii="Times New Roman" w:eastAsia="Times New Roman" w:hAnsi="Times New Roman" w:cs="Times New Roman"/>
-                                <w:sz w:val="24"/>
-                                <w:szCs w:val="24"/>
-                                <w:lang w:eastAsia="pt-BR"/>
-                              </w:rPr>
-                            </w:pPr>
-                            <w:r>
-                              <w:rPr>
-                                <w:rFonts w:ascii="Times New Roman" w:eastAsia="Times New Roman" w:hAnsi="Times New Roman" w:cs="Times New Roman"/>
-                                <w:b/>
-                                <w:bCs/>
-                                <w:sz w:val="24"/>
-                                <w:szCs w:val="24"/>
-                                <w:lang w:eastAsia="pt-BR"/>
-                              </w:rPr>
-                              <w:t>Fonte:</w:t>
-                            </w:r>
-                            <w:r>
-                              <w:rPr>
-                                <w:rFonts w:ascii="Times New Roman" w:eastAsia="Times New Roman" w:hAnsi="Times New Roman" w:cs="Times New Roman"/>
-                                <w:sz w:val="24"/>
-                                <w:szCs w:val="24"/>
-                                <w:lang w:eastAsia="pt-BR"/>
-                              </w:rPr>
-                              <w:t xml:space="preserve"> </w:t>
-                            </w:r>
-                            <w:r>
-                              <w:rPr>
-                                <w:rFonts w:ascii="Times New Roman" w:eastAsia="Times New Roman" w:hAnsi="Times New Roman" w:cs="Times New Roman"/>
-                                <w:sz w:val="24"/>
-                                <w:szCs w:val="24"/>
-                                <w:lang w:eastAsia="pt-BR"/>
-                              </w:rPr>
-                              <w:t>Times New Roman</w:t>
-                            </w:r>
-                            <w:r>
-                              <w:rPr>
-                                <w:rFonts w:ascii="Times New Roman" w:eastAsia="Times New Roman" w:hAnsi="Times New Roman" w:cs="Times New Roman"/>
-                                <w:sz w:val="24"/>
-                                <w:szCs w:val="24"/>
-                                <w:lang w:eastAsia="pt-BR"/>
-                              </w:rPr>
-                              <w:t>, tamanho 12.</w:t>
-                            </w:r>
-                          </w:p>
-                          <w:p>
-                            <w:pPr>
-                              <w:spacing w:before="100" w:beforeAutospacing="1" w:after="100" w:afterAutospacing="1" w:line="240" w:lineRule="auto"/>
-                              <w:rPr>
-                                <w:rFonts w:ascii="Times New Roman" w:eastAsia="Times New Roman" w:hAnsi="Times New Roman" w:cs="Times New Roman"/>
-                                <w:sz w:val="24"/>
-                                <w:szCs w:val="24"/>
-                                <w:lang w:eastAsia="pt-BR"/>
-                              </w:rPr>
-                            </w:pPr>
-                            <w:r>
-                              <w:rPr>
-                                <w:rFonts w:ascii="Times New Roman" w:eastAsia="Times New Roman" w:hAnsi="Times New Roman" w:cs="Times New Roman"/>
-                                <w:b/>
-                                <w:bCs/>
-                                <w:sz w:val="24"/>
-                                <w:szCs w:val="24"/>
-                                <w:lang w:eastAsia="pt-BR"/>
-                              </w:rPr>
-                              <w:t xml:space="preserve">O </w:t>
-                            </w:r>
-                            <w:r>
-                              <w:rPr>
-                                <w:rFonts w:ascii="Times New Roman" w:eastAsia="Times New Roman" w:hAnsi="Times New Roman" w:cs="Times New Roman"/>
-                                <w:b/>
-                                <w:bCs/>
-                                <w:sz w:val="24"/>
-                                <w:szCs w:val="24"/>
-                                <w:lang w:eastAsia="pt-BR"/>
-                              </w:rPr>
-                              <w:t>documento</w:t>
-                            </w:r>
-                            <w:r>
-                              <w:rPr>
-                                <w:rFonts w:ascii="Times New Roman" w:eastAsia="Times New Roman" w:hAnsi="Times New Roman" w:cs="Times New Roman"/>
-                                <w:sz w:val="24"/>
-                                <w:szCs w:val="24"/>
-                                <w:lang w:eastAsia="pt-BR"/>
-                              </w:rPr>
-                              <w:t xml:space="preserve"> deve ser enviado no formato </w:t>
-                            </w:r>
-                            <w:r>
-                              <w:rPr>
-                                <w:rFonts w:ascii="Times New Roman" w:eastAsia="Times New Roman" w:hAnsi="Times New Roman" w:cs="Times New Roman"/>
-                                <w:b/>
-                                <w:bCs/>
-                                <w:sz w:val="24"/>
-                                <w:szCs w:val="24"/>
-                                <w:lang w:eastAsia="pt-BR"/>
-                              </w:rPr>
-                              <w:t>PDF</w:t>
-                            </w:r>
-                            <w:r>
-                              <w:rPr>
-                                <w:rFonts w:ascii="Times New Roman" w:eastAsia="Times New Roman" w:hAnsi="Times New Roman" w:cs="Times New Roman"/>
-                                <w:sz w:val="24"/>
-                                <w:szCs w:val="24"/>
-                                <w:lang w:eastAsia="pt-BR"/>
-                              </w:rPr>
-                              <w:t>.</w:t>
-                            </w:r>
-                          </w:p>
-                          <w:p>
-                            <w:pPr>
-                              <w:spacing w:before="100" w:beforeAutospacing="1" w:after="100" w:afterAutospacing="1" w:line="240" w:lineRule="auto"/>
-                              <w:rPr>
-                                <w:rFonts w:ascii="Times New Roman" w:eastAsia="Times New Roman" w:hAnsi="Times New Roman" w:cs="Times New Roman"/>
-                                <w:sz w:val="24"/>
-                                <w:szCs w:val="24"/>
-                                <w:lang w:eastAsia="pt-BR"/>
-                              </w:rPr>
-                            </w:pPr>
-                            <w:r>
-                              <w:rPr>
-                                <w:rFonts w:ascii="Times New Roman" w:eastAsia="Times New Roman" w:hAnsi="Times New Roman" w:cs="Times New Roman"/>
-                                <w:b/>
-                                <w:bCs/>
-                                <w:sz w:val="24"/>
-                                <w:szCs w:val="24"/>
-                                <w:lang w:eastAsia="pt-BR"/>
-                              </w:rPr>
-                              <w:t>O nome do arquivo</w:t>
-                            </w:r>
-                            <w:r>
-                              <w:rPr>
-                                <w:rFonts w:ascii="Times New Roman" w:eastAsia="Times New Roman" w:hAnsi="Times New Roman" w:cs="Times New Roman"/>
-                                <w:sz w:val="24"/>
-                                <w:szCs w:val="24"/>
-                                <w:lang w:eastAsia="pt-BR"/>
-                              </w:rPr>
-                              <w:t xml:space="preserve"> deve seguir o seguinte padrão:</w:t>
-                            </w:r>
-                          </w:p>
-                          <w:p>
-                            <w:pPr>
-                              <w:spacing w:beforeAutospacing="1" w:after="100" w:afterAutospacing="1" w:line="240" w:lineRule="auto"/>
-                              <w:jc w:val="center"/>
-                              <w:rPr>
-                                <w:rFonts w:ascii="Times New Roman" w:eastAsia="Times New Roman" w:hAnsi="Times New Roman" w:cs="Times New Roman"/>
-                                <w:b/>
-                                <w:bCs/>
-                                <w:sz w:val="24"/>
-                                <w:szCs w:val="24"/>
-                                <w:lang w:eastAsia="pt-BR"/>
-                              </w:rPr>
-                            </w:pPr>
-                            <w:r>
-                              <w:rPr>
-                                <w:rFonts w:ascii="Times New Roman" w:eastAsia="Times New Roman" w:hAnsi="Times New Roman" w:cs="Times New Roman"/>
-                                <w:b/>
-                                <w:bCs/>
-                                <w:sz w:val="24"/>
-                                <w:szCs w:val="24"/>
-                                <w:lang w:eastAsia="pt-BR"/>
-                              </w:rPr>
-                              <w:t>TrabalhoSE</w:t>
-                            </w:r>
-                            <w:r>
-                              <w:rPr>
-                                <w:rFonts w:ascii="Times New Roman" w:eastAsia="Times New Roman" w:hAnsi="Times New Roman" w:cs="Times New Roman"/>
-                                <w:b/>
-                                <w:bCs/>
-                                <w:sz w:val="24"/>
-                                <w:szCs w:val="24"/>
-                                <w:lang w:eastAsia="pt-BR"/>
-                              </w:rPr>
-                              <w:t>_</w:t>
-                            </w:r>
-                            <w:r>
-                              <w:rPr>
-                                <w:rFonts w:ascii="Times New Roman" w:eastAsia="Times New Roman" w:hAnsi="Times New Roman" w:cs="Times New Roman"/>
-                                <w:b/>
-                                <w:bCs/>
-                                <w:sz w:val="24"/>
-                                <w:szCs w:val="24"/>
-                                <w:lang w:eastAsia="pt-BR"/>
-                              </w:rPr>
-                              <w:t>Polo_</w:t>
-                            </w:r>
-                            <w:r>
-                              <w:rPr>
-                                <w:rFonts w:ascii="Times New Roman" w:eastAsia="Times New Roman" w:hAnsi="Times New Roman" w:cs="Times New Roman"/>
-                                <w:b/>
-                                <w:bCs/>
-                                <w:sz w:val="24"/>
-                                <w:szCs w:val="24"/>
-                                <w:lang w:eastAsia="pt-BR"/>
-                              </w:rPr>
-                              <w:t>X_</w:t>
-                            </w:r>
-                            <w:r>
-                              <w:rPr>
-                                <w:rFonts w:ascii="Times New Roman" w:eastAsia="Times New Roman" w:hAnsi="Times New Roman" w:cs="Times New Roman"/>
-                                <w:b/>
-                                <w:bCs/>
-                                <w:sz w:val="24"/>
-                                <w:szCs w:val="24"/>
-                                <w:lang w:eastAsia="pt-BR"/>
-                              </w:rPr>
-                              <w:t>Nome_do_</w:t>
-                            </w:r>
-                            <w:r>
-                              <w:rPr>
-                                <w:rFonts w:ascii="Times New Roman" w:eastAsia="Times New Roman" w:hAnsi="Times New Roman" w:cs="Times New Roman"/>
-                                <w:b/>
-                                <w:bCs/>
-                                <w:sz w:val="24"/>
-                                <w:szCs w:val="24"/>
-                                <w:lang w:eastAsia="pt-BR"/>
-                              </w:rPr>
-                              <w:t>aluno.pdf</w:t>
-                            </w:r>
-                          </w:p>
-                          <w:p>
-                            <w:pPr>
-                              <w:spacing w:before="100" w:beforeAutospacing="1" w:after="100" w:afterAutospacing="1" w:line="240" w:lineRule="auto"/>
-                              <w:rPr>
-                                <w:rFonts w:ascii="Times New Roman" w:eastAsia="Times New Roman" w:hAnsi="Times New Roman" w:cs="Times New Roman"/>
-                                <w:sz w:val="24"/>
-                                <w:szCs w:val="24"/>
-                                <w:lang w:eastAsia="pt-BR"/>
-                              </w:rPr>
-                            </w:pPr>
-                            <w:r>
-                              <w:rPr>
-                                <w:rFonts w:ascii="Times New Roman" w:eastAsia="Times New Roman" w:hAnsi="Times New Roman" w:cs="Times New Roman"/>
-                                <w:sz w:val="24"/>
-                                <w:szCs w:val="24"/>
-                                <w:lang w:eastAsia="pt-BR"/>
-                              </w:rPr>
-                              <w:t xml:space="preserve">Onde </w:t>
-                            </w:r>
-                            <w:r>
-                              <w:rPr>
-                                <w:rFonts w:ascii="Times New Roman" w:eastAsia="Times New Roman" w:hAnsi="Times New Roman" w:cs="Times New Roman"/>
-                                <w:b/>
-                                <w:bCs/>
-                                <w:sz w:val="24"/>
-                                <w:szCs w:val="24"/>
-                                <w:lang w:eastAsia="pt-BR"/>
-                              </w:rPr>
-                              <w:t>X</w:t>
-                            </w:r>
-                            <w:r>
-                              <w:rPr>
-                                <w:rFonts w:ascii="Times New Roman" w:eastAsia="Times New Roman" w:hAnsi="Times New Roman" w:cs="Times New Roman"/>
-                                <w:sz w:val="24"/>
-                                <w:szCs w:val="24"/>
-                                <w:lang w:eastAsia="pt-BR"/>
-                              </w:rPr>
-                              <w:t xml:space="preserve"> representa o número d</w:t>
-                            </w:r>
-                            <w:r>
-                              <w:rPr>
-                                <w:rFonts w:ascii="Times New Roman" w:eastAsia="Times New Roman" w:hAnsi="Times New Roman" w:cs="Times New Roman"/>
-                                <w:sz w:val="24"/>
-                                <w:szCs w:val="24"/>
-                                <w:lang w:eastAsia="pt-BR"/>
-                              </w:rPr>
-                              <w:t>o trabalho</w:t>
-                            </w:r>
-                            <w:r>
-                              <w:rPr>
-                                <w:rFonts w:ascii="Times New Roman" w:eastAsia="Times New Roman" w:hAnsi="Times New Roman" w:cs="Times New Roman"/>
-                                <w:sz w:val="24"/>
-                                <w:szCs w:val="24"/>
-                                <w:lang w:eastAsia="pt-BR"/>
-                              </w:rPr>
-                              <w:t>.</w:t>
-                            </w:r>
-                          </w:p>
-                          <w:p>
-                            <w:pPr>
-                              <w:spacing w:before="100" w:beforeAutospacing="1" w:after="100" w:afterAutospacing="1" w:line="240" w:lineRule="auto"/>
-                              <w:rPr>
-                                <w:rFonts w:ascii="Times New Roman" w:eastAsia="Times New Roman" w:hAnsi="Times New Roman" w:cs="Times New Roman"/>
-                                <w:sz w:val="24"/>
-                                <w:szCs w:val="24"/>
-                                <w:lang w:eastAsia="pt-BR"/>
-                              </w:rPr>
-                            </w:pPr>
-                            <w:r>
-                              <w:rPr>
-                                <w:rFonts w:ascii="Times New Roman" w:eastAsia="Times New Roman" w:hAnsi="Times New Roman" w:cs="Times New Roman"/>
-                                <w:sz w:val="24"/>
-                                <w:szCs w:val="24"/>
-                                <w:lang w:eastAsia="pt-BR"/>
-                              </w:rPr>
-                              <w:t xml:space="preserve">Exemplo:  </w:t>
-                            </w:r>
-                            <w:r>
-                              <w:rPr>
-                                <w:rFonts w:ascii="Times New Roman" w:eastAsia="Times New Roman" w:hAnsi="Times New Roman" w:cs="Times New Roman"/>
-                                <w:sz w:val="24"/>
-                                <w:szCs w:val="24"/>
-                                <w:lang w:eastAsia="pt-BR"/>
-                              </w:rPr>
-                              <w:t>TrabalhoSE</w:t>
-                            </w:r>
-                            <w:r>
-                              <w:rPr>
-                                <w:rFonts w:ascii="Times New Roman" w:eastAsia="Times New Roman" w:hAnsi="Times New Roman" w:cs="Times New Roman"/>
-                                <w:sz w:val="24"/>
-                                <w:szCs w:val="24"/>
-                                <w:lang w:eastAsia="pt-BR"/>
-                              </w:rPr>
-                              <w:t>_</w:t>
-                            </w:r>
-                            <w:r>
-                              <w:rPr>
-                                <w:rFonts w:ascii="Times New Roman" w:eastAsia="Times New Roman" w:hAnsi="Times New Roman" w:cs="Times New Roman"/>
-                                <w:sz w:val="24"/>
-                                <w:szCs w:val="24"/>
-                                <w:lang w:eastAsia="pt-BR"/>
-                              </w:rPr>
-                              <w:t>BJL_</w:t>
-                            </w:r>
-                            <w:r>
-                              <w:rPr>
-                                <w:rFonts w:ascii="Times New Roman" w:eastAsia="Times New Roman" w:hAnsi="Times New Roman" w:cs="Times New Roman"/>
-                                <w:sz w:val="24"/>
-                                <w:szCs w:val="24"/>
-                                <w:lang w:eastAsia="pt-BR"/>
-                              </w:rPr>
-                              <w:t>01_</w:t>
-                            </w:r>
-                            <w:r>
-                              <w:rPr>
-                                <w:rFonts w:ascii="Times New Roman" w:eastAsia="Times New Roman" w:hAnsi="Times New Roman" w:cs="Times New Roman"/>
-                                <w:sz w:val="24"/>
-                                <w:szCs w:val="24"/>
-                                <w:lang w:eastAsia="pt-BR"/>
-                              </w:rPr>
-                              <w:t>Jose_Silva_e_Silva</w:t>
-                            </w:r>
-                            <w:r>
-                              <w:rPr>
-                                <w:rFonts w:ascii="Times New Roman" w:eastAsia="Times New Roman" w:hAnsi="Times New Roman" w:cs="Times New Roman"/>
-                                <w:sz w:val="24"/>
-                                <w:szCs w:val="24"/>
-                                <w:lang w:eastAsia="pt-BR"/>
-                              </w:rPr>
-                              <w:t>.pdf</w:t>
-                            </w:r>
-                          </w:p>
-                          <w:p>
-                            <w:pPr>
-                              <w:spacing w:before="100" w:beforeAutospacing="1" w:after="100" w:afterAutospacing="1" w:line="240" w:lineRule="auto"/>
-                              <w:rPr>
-                                <w:rFonts w:ascii="Times New Roman" w:eastAsia="Times New Roman" w:hAnsi="Times New Roman" w:cs="Times New Roman"/>
-                                <w:color w:val="FF0000"/>
-                                <w:sz w:val="24"/>
-                                <w:szCs w:val="24"/>
-                                <w:lang w:eastAsia="pt-BR"/>
-                              </w:rPr>
-                            </w:pPr>
-                            <w:r>
-                              <w:rPr>
-                                <w:rFonts w:ascii="Times New Roman" w:eastAsia="Times New Roman" w:hAnsi="Times New Roman" w:cs="Times New Roman"/>
-                                <w:color w:val="FF0000"/>
-                                <w:sz w:val="24"/>
-                                <w:szCs w:val="24"/>
-                                <w:lang w:eastAsia="pt-BR"/>
-                              </w:rPr>
-                              <w:t xml:space="preserve">Apagar este comentário </w:t>
-                            </w:r>
-                            <w:r>
-                              <w:rPr>
-                                <w:rFonts w:ascii="Times New Roman" w:eastAsia="Times New Roman" w:hAnsi="Times New Roman" w:cs="Times New Roman"/>
-                                <w:color w:val="FF0000"/>
-                                <w:sz w:val="24"/>
-                                <w:szCs w:val="24"/>
-                                <w:lang w:eastAsia="pt-BR"/>
-                              </w:rPr>
-                              <w:t>n</w:t>
-                            </w:r>
-                            <w:r>
-                              <w:rPr>
-                                <w:rFonts w:ascii="Times New Roman" w:eastAsia="Times New Roman" w:hAnsi="Times New Roman" w:cs="Times New Roman"/>
-                                <w:color w:val="FF0000"/>
-                                <w:sz w:val="24"/>
-                                <w:szCs w:val="24"/>
-                                <w:lang w:eastAsia="pt-BR"/>
-                              </w:rPr>
-                              <w:t>o arquivo final.</w:t>
-                            </w:r>
-                          </w:p>
-                        </w:txbxContent>
-                      </wps:txbx>
-                      <wps:bodyPr rot="0" spcFirstLastPara="0" vertOverflow="overflow" horzOverflow="overflow" vert="horz" wrap="square" lIns="91440" tIns="45720" rIns="91440" bIns="45720" numCol="1" spcCol="0" rtlCol="0" fromWordArt="0" anchor="t" anchorCtr="0" forceAA="0" compatLnSpc="1">
-                        <a:prstTxWarp prst="textNoShape">
-                          <a:avLst/>
-                        </a:prstTxWarp>
-                        <a:noAutofit/>
-                      </wps:bodyPr>
-                    </wps:wsp>
-                  </a:graphicData>
-                </a:graphic>
-                <wp14:sizeRelH relativeFrom="margin">
-                  <wp14:pctWidth>0</wp14:pctWidth>
-                </wp14:sizeRelH>
-                <wp14:sizeRelV relativeFrom="margin">
-                  <wp14:pctHeight>0</wp14:pctHeight>
-                </wp14:sizeRelV>
-              </wp:anchor>
-            </w:drawing>
-          </mc:Choice>
-          <mc:Fallback>
-            <w:pict>
-              <v:shapetype w14:anchorId="56E213B6" id="_x0000_t202" coordsize="21600,21600" o:spt="202" path="m,l,21600r21600,l21600,xe">
-                <v:stroke joinstyle="miter"/>
-                <v:path gradientshapeok="t" o:connecttype="rect"/>
-              </v:shapetype>
-              <v:shape id="Caixa de Texto 25" o:spid="_x0000_s1026" type="#_x0000_t202" style="position:absolute;margin-left:48.75pt;margin-top:14.15pt;width:386.8pt;height:285.5pt;z-index:251663360;visibility:visible;mso-wrap-style:square;mso-width-percent:0;mso-height-percent:0;mso-wrap-distance-left:9pt;mso-wrap-distance-top:0;mso-wrap-distance-right:9pt;mso-wrap-distance-bottom:0;mso-position-horizontal:absolute;mso-position-horizontal-relative:text;mso-position-vertical:absolute;mso-position-vertical-relative:text;mso-width-percent:0;mso-height-percent:0;mso-width-relative:margin;mso-height-relative:margin;v-text-anchor:top" o:gfxdata="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" fillcolor="#fff2cc [663]" strokecolor="#4472c4 [3204]" strokeweight=".5pt">
-                <v:textbox>
-                  <w:txbxContent>
-                    <w:p>
-                      <w:pPr>
-                        <w:spacing w:before="100" w:beforeAutospacing="1" w:after="100" w:afterAutospacing="1" w:line="240" w:lineRule="auto"/>
-                        <w:jc w:val="center"/>
-                        <w:outlineLvl w:val="1"/>
-                        <w:rPr>
-                          <w:rFonts w:ascii="Times New Roman" w:eastAsia="Times New Roman" w:hAnsi="Times New Roman" w:cs="Times New Roman"/>
-                          <w:b/>
-                          <w:bCs/>
-                          <w:sz w:val="24"/>
-                          <w:szCs w:val="24"/>
-                          <w:lang w:eastAsia="pt-BR"/>
-                        </w:rPr>
-                      </w:pPr>
-                      <w:r>
-                        <w:rPr>
-                          <w:rFonts w:ascii="Times New Roman" w:eastAsia="Times New Roman" w:hAnsi="Times New Roman" w:cs="Times New Roman"/>
-                          <w:b/>
-                          <w:bCs/>
-                          <w:sz w:val="24"/>
-                          <w:szCs w:val="24"/>
-                          <w:lang w:eastAsia="pt-BR"/>
-                        </w:rPr>
-                        <w:t>Formatação e Entrega</w:t>
-                      </w:r>
-                    </w:p>
-                    <w:p>
-                      <w:pPr>
-                        <w:spacing w:before="100" w:beforeAutospacing="1" w:after="100" w:afterAutospacing="1" w:line="240" w:lineRule="auto"/>
-                        <w:rPr>
-                          <w:rFonts w:ascii="Times New Roman" w:eastAsia="Times New Roman" w:hAnsi="Times New Roman" w:cs="Times New Roman"/>
-                          <w:sz w:val="24"/>
-                          <w:szCs w:val="24"/>
-                          <w:lang w:eastAsia="pt-BR"/>
-                        </w:rPr>
-                      </w:pPr>
-                      <w:r>
-                        <w:rPr>
-                          <w:rFonts w:ascii="Times New Roman" w:eastAsia="Times New Roman" w:hAnsi="Times New Roman" w:cs="Times New Roman"/>
-                          <w:sz w:val="24"/>
-                          <w:szCs w:val="24"/>
-                          <w:lang w:eastAsia="pt-BR"/>
-                        </w:rPr>
-                        <w:t xml:space="preserve">Para garantir padronização, o </w:t>
-                      </w:r>
-                      <w:r>
-                        <w:rPr>
-                          <w:rFonts w:ascii="Times New Roman" w:eastAsia="Times New Roman" w:hAnsi="Times New Roman" w:cs="Times New Roman"/>
-                          <w:sz w:val="24"/>
-                          <w:szCs w:val="24"/>
-                          <w:lang w:eastAsia="pt-BR"/>
-                        </w:rPr>
-                        <w:t>documento</w:t>
-                      </w:r>
-                      <w:r>
-                        <w:rPr>
-                          <w:rFonts w:ascii="Times New Roman" w:eastAsia="Times New Roman" w:hAnsi="Times New Roman" w:cs="Times New Roman"/>
-                          <w:sz w:val="24"/>
-                          <w:szCs w:val="24"/>
-                          <w:lang w:eastAsia="pt-BR"/>
-                        </w:rPr>
-                        <w:t xml:space="preserve"> deve seguir as seguintes especificações:</w:t>
-                      </w:r>
-                    </w:p>
-                    <w:p>
-                      <w:pPr>
-                        <w:spacing w:before="100" w:beforeAutospacing="1" w:after="100" w:afterAutospacing="1" w:line="240" w:lineRule="auto"/>
-                        <w:rPr>
-                          <w:rFonts w:ascii="Times New Roman" w:eastAsia="Times New Roman" w:hAnsi="Times New Roman" w:cs="Times New Roman"/>
-                          <w:sz w:val="24"/>
-                          <w:szCs w:val="24"/>
-                          <w:lang w:eastAsia="pt-BR"/>
-                        </w:rPr>
-                      </w:pPr>
-                      <w:r>
-                        <w:rPr>
-                          <w:rFonts w:ascii="Times New Roman" w:eastAsia="Times New Roman" w:hAnsi="Times New Roman" w:cs="Times New Roman"/>
-                          <w:b/>
-                          <w:bCs/>
-                          <w:sz w:val="24"/>
-                          <w:szCs w:val="24"/>
-                          <w:lang w:eastAsia="pt-BR"/>
-                        </w:rPr>
-                        <w:t>Fonte:</w:t>
-                      </w:r>
-                      <w:r>
-                        <w:rPr>
-                          <w:rFonts w:ascii="Times New Roman" w:eastAsia="Times New Roman" w:hAnsi="Times New Roman" w:cs="Times New Roman"/>
-                          <w:sz w:val="24"/>
-                          <w:szCs w:val="24"/>
-                          <w:lang w:eastAsia="pt-BR"/>
-                        </w:rPr>
-                        <w:t xml:space="preserve"> </w:t>
-                      </w:r>
-                      <w:r>
-                        <w:rPr>
-                          <w:rFonts w:ascii="Times New Roman" w:eastAsia="Times New Roman" w:hAnsi="Times New Roman" w:cs="Times New Roman"/>
-                          <w:sz w:val="24"/>
-                          <w:szCs w:val="24"/>
-                          <w:lang w:eastAsia="pt-BR"/>
-                        </w:rPr>
-                        <w:t>Times New Roman</w:t>
-                      </w:r>
-                      <w:r>
-                        <w:rPr>
-                          <w:rFonts w:ascii="Times New Roman" w:eastAsia="Times New Roman" w:hAnsi="Times New Roman" w:cs="Times New Roman"/>
-                          <w:sz w:val="24"/>
-                          <w:szCs w:val="24"/>
-                          <w:lang w:eastAsia="pt-BR"/>
-                        </w:rPr>
-                        <w:t>, tamanho 12.</w:t>
-                      </w:r>
-                    </w:p>
-                    <w:p>
-                      <w:pPr>
-                        <w:spacing w:before="100" w:beforeAutospacing="1" w:after="100" w:afterAutospacing="1" w:line="240" w:lineRule="auto"/>
-                        <w:rPr>
-                          <w:rFonts w:ascii="Times New Roman" w:eastAsia="Times New Roman" w:hAnsi="Times New Roman" w:cs="Times New Roman"/>
-                          <w:sz w:val="24"/>
-                          <w:szCs w:val="24"/>
-                          <w:lang w:eastAsia="pt-BR"/>
-                        </w:rPr>
-                      </w:pPr>
-                      <w:r>
-                        <w:rPr>
-                          <w:rFonts w:ascii="Times New Roman" w:eastAsia="Times New Roman" w:hAnsi="Times New Roman" w:cs="Times New Roman"/>
-                          <w:b/>
-                          <w:bCs/>
-                          <w:sz w:val="24"/>
-                          <w:szCs w:val="24"/>
-                          <w:lang w:eastAsia="pt-BR"/>
-                        </w:rPr>
-                        <w:t xml:space="preserve">O </w:t>
-                      </w:r>
-                      <w:r>
-                        <w:rPr>
-                          <w:rFonts w:ascii="Times New Roman" w:eastAsia="Times New Roman" w:hAnsi="Times New Roman" w:cs="Times New Roman"/>
-                          <w:b/>
-                          <w:bCs/>
-                          <w:sz w:val="24"/>
-                          <w:szCs w:val="24"/>
-                          <w:lang w:eastAsia="pt-BR"/>
-                        </w:rPr>
-                        <w:t>documento</w:t>
-                      </w:r>
-                      <w:r>
-                        <w:rPr>
-                          <w:rFonts w:ascii="Times New Roman" w:eastAsia="Times New Roman" w:hAnsi="Times New Roman" w:cs="Times New Roman"/>
-                          <w:sz w:val="24"/>
-                          <w:szCs w:val="24"/>
-                          <w:lang w:eastAsia="pt-BR"/>
-                        </w:rPr>
-                        <w:t xml:space="preserve"> deve ser enviado no formato </w:t>
-                      </w:r>
-                      <w:r>
-                        <w:rPr>
-                          <w:rFonts w:ascii="Times New Roman" w:eastAsia="Times New Roman" w:hAnsi="Times New Roman" w:cs="Times New Roman"/>
-                          <w:b/>
-                          <w:bCs/>
-                          <w:sz w:val="24"/>
-                          <w:szCs w:val="24"/>
-                          <w:lang w:eastAsia="pt-BR"/>
-                        </w:rPr>
-                        <w:t>PDF</w:t>
-                      </w:r>
-                      <w:r>
-                        <w:rPr>
-                          <w:rFonts w:ascii="Times New Roman" w:eastAsia="Times New Roman" w:hAnsi="Times New Roman" w:cs="Times New Roman"/>
-                          <w:sz w:val="24"/>
-                          <w:szCs w:val="24"/>
-                          <w:lang w:eastAsia="pt-BR"/>
-                        </w:rPr>
-                        <w:t>.</w:t>
-                      </w:r>
-                    </w:p>
-                    <w:p>
-                      <w:pPr>
-                        <w:spacing w:before="100" w:beforeAutospacing="1" w:after="100" w:afterAutospacing="1" w:line="240" w:lineRule="auto"/>
-                        <w:rPr>
-                          <w:rFonts w:ascii="Times New Roman" w:eastAsia="Times New Roman" w:hAnsi="Times New Roman" w:cs="Times New Roman"/>
-                          <w:sz w:val="24"/>
-                          <w:szCs w:val="24"/>
-                          <w:lang w:eastAsia="pt-BR"/>
-                        </w:rPr>
-                      </w:pPr>
-                      <w:r>
-                        <w:rPr>
-                          <w:rFonts w:ascii="Times New Roman" w:eastAsia="Times New Roman" w:hAnsi="Times New Roman" w:cs="Times New Roman"/>
-                          <w:b/>
-                          <w:bCs/>
-                          <w:sz w:val="24"/>
-                          <w:szCs w:val="24"/>
-                          <w:lang w:eastAsia="pt-BR"/>
-                        </w:rPr>
-                        <w:t>O nome do arquivo</w:t>
-                      </w:r>
-                      <w:r>
-                        <w:rPr>
-                          <w:rFonts w:ascii="Times New Roman" w:eastAsia="Times New Roman" w:hAnsi="Times New Roman" w:cs="Times New Roman"/>
-                          <w:sz w:val="24"/>
-                          <w:szCs w:val="24"/>
-                          <w:lang w:eastAsia="pt-BR"/>
-                        </w:rPr>
-                        <w:t xml:space="preserve"> deve seguir o seguinte padrão:</w:t>
-                      </w:r>
-                    </w:p>
-                    <w:p>
-                      <w:pPr>
-                        <w:spacing w:beforeAutospacing="1" w:after="100" w:afterAutospacing="1" w:line="240" w:lineRule="auto"/>
-                        <w:jc w:val="center"/>
-                        <w:rPr>
-                          <w:rFonts w:ascii="Times New Roman" w:eastAsia="Times New Roman" w:hAnsi="Times New Roman" w:cs="Times New Roman"/>
-                          <w:b/>
-                          <w:bCs/>
-                          <w:sz w:val="24"/>
-                          <w:szCs w:val="24"/>
-                          <w:lang w:eastAsia="pt-BR"/>
-                        </w:rPr>
-                      </w:pPr>
-                      <w:r>
-                        <w:rPr>
-                          <w:rFonts w:ascii="Times New Roman" w:eastAsia="Times New Roman" w:hAnsi="Times New Roman" w:cs="Times New Roman"/>
-                          <w:b/>
-                          <w:bCs/>
-                          <w:sz w:val="24"/>
-                          <w:szCs w:val="24"/>
-                          <w:lang w:eastAsia="pt-BR"/>
-                        </w:rPr>
-                        <w:t>TrabalhoSE</w:t>
-                      </w:r>
-                      <w:r>
-                        <w:rPr>
-                          <w:rFonts w:ascii="Times New Roman" w:eastAsia="Times New Roman" w:hAnsi="Times New Roman" w:cs="Times New Roman"/>
-                          <w:b/>
-                          <w:bCs/>
-                          <w:sz w:val="24"/>
-                          <w:szCs w:val="24"/>
-                          <w:lang w:eastAsia="pt-BR"/>
-                        </w:rPr>
-                        <w:t>_</w:t>
-                      </w:r>
-                      <w:r>
-                        <w:rPr>
-                          <w:rFonts w:ascii="Times New Roman" w:eastAsia="Times New Roman" w:hAnsi="Times New Roman" w:cs="Times New Roman"/>
-                          <w:b/>
-                          <w:bCs/>
-                          <w:sz w:val="24"/>
-                          <w:szCs w:val="24"/>
-                          <w:lang w:eastAsia="pt-BR"/>
-                        </w:rPr>
-                        <w:t>Polo_</w:t>
-                      </w:r>
-                      <w:r>
-                        <w:rPr>
-                          <w:rFonts w:ascii="Times New Roman" w:eastAsia="Times New Roman" w:hAnsi="Times New Roman" w:cs="Times New Roman"/>
-                          <w:b/>
-                          <w:bCs/>
-                          <w:sz w:val="24"/>
-                          <w:szCs w:val="24"/>
-                          <w:lang w:eastAsia="pt-BR"/>
-                        </w:rPr>
-                        <w:t>X_</w:t>
-                      </w:r>
-                      <w:r>
-                        <w:rPr>
-                          <w:rFonts w:ascii="Times New Roman" w:eastAsia="Times New Roman" w:hAnsi="Times New Roman" w:cs="Times New Roman"/>
-                          <w:b/>
-                          <w:bCs/>
-                          <w:sz w:val="24"/>
-                          <w:szCs w:val="24"/>
-                          <w:lang w:eastAsia="pt-BR"/>
-                        </w:rPr>
-                        <w:t>Nome_do_</w:t>
-                      </w:r>
-                      <w:r>
-                        <w:rPr>
-                          <w:rFonts w:ascii="Times New Roman" w:eastAsia="Times New Roman" w:hAnsi="Times New Roman" w:cs="Times New Roman"/>
-                          <w:b/>
-                          <w:bCs/>
-                          <w:sz w:val="24"/>
-                          <w:szCs w:val="24"/>
-                          <w:lang w:eastAsia="pt-BR"/>
-                        </w:rPr>
-                        <w:t>aluno.pdf</w:t>
-                      </w:r>
-                    </w:p>
-                    <w:p>
-                      <w:pPr>
-                        <w:spacing w:before="100" w:beforeAutospacing="1" w:after="100" w:afterAutospacing="1" w:line="240" w:lineRule="auto"/>
-                        <w:rPr>
-                          <w:rFonts w:ascii="Times New Roman" w:eastAsia="Times New Roman" w:hAnsi="Times New Roman" w:cs="Times New Roman"/>
-                          <w:sz w:val="24"/>
-                          <w:szCs w:val="24"/>
-                          <w:lang w:eastAsia="pt-BR"/>
-                        </w:rPr>
-                      </w:pPr>
-                      <w:r>
-                        <w:rPr>
-                          <w:rFonts w:ascii="Times New Roman" w:eastAsia="Times New Roman" w:hAnsi="Times New Roman" w:cs="Times New Roman"/>
-                          <w:sz w:val="24"/>
-                          <w:szCs w:val="24"/>
-                          <w:lang w:eastAsia="pt-BR"/>
-                        </w:rPr>
-                        <w:t xml:space="preserve">Onde </w:t>
-                      </w:r>
-                      <w:r>
-                        <w:rPr>
-                          <w:rFonts w:ascii="Times New Roman" w:eastAsia="Times New Roman" w:hAnsi="Times New Roman" w:cs="Times New Roman"/>
-                          <w:b/>
-                          <w:bCs/>
-                          <w:sz w:val="24"/>
-                          <w:szCs w:val="24"/>
-                          <w:lang w:eastAsia="pt-BR"/>
-                        </w:rPr>
-                        <w:t>X</w:t>
-                      </w:r>
-                      <w:r>
-                        <w:rPr>
-                          <w:rFonts w:ascii="Times New Roman" w:eastAsia="Times New Roman" w:hAnsi="Times New Roman" w:cs="Times New Roman"/>
-                          <w:sz w:val="24"/>
-                          <w:szCs w:val="24"/>
-                          <w:lang w:eastAsia="pt-BR"/>
-                        </w:rPr>
-                        <w:t xml:space="preserve"> representa o número d</w:t>
-                      </w:r>
-                      <w:r>
-                        <w:rPr>
-                          <w:rFonts w:ascii="Times New Roman" w:eastAsia="Times New Roman" w:hAnsi="Times New Roman" w:cs="Times New Roman"/>
-                          <w:sz w:val="24"/>
-                          <w:szCs w:val="24"/>
-                          <w:lang w:eastAsia="pt-BR"/>
-                        </w:rPr>
-                        <w:t>o trabalho</w:t>
-                      </w:r>
-                      <w:r>
-                        <w:rPr>
-                          <w:rFonts w:ascii="Times New Roman" w:eastAsia="Times New Roman" w:hAnsi="Times New Roman" w:cs="Times New Roman"/>
-                          <w:sz w:val="24"/>
-                          <w:szCs w:val="24"/>
-                          <w:lang w:eastAsia="pt-BR"/>
-                        </w:rPr>
-                        <w:t>.</w:t>
-                      </w:r>
-                    </w:p>
-                    <w:p>
-                      <w:pPr>
-                        <w:spacing w:before="100" w:beforeAutospacing="1" w:after="100" w:afterAutospacing="1" w:line="240" w:lineRule="auto"/>
-                        <w:rPr>
-                          <w:rFonts w:ascii="Times New Roman" w:eastAsia="Times New Roman" w:hAnsi="Times New Roman" w:cs="Times New Roman"/>
-                          <w:sz w:val="24"/>
-                          <w:szCs w:val="24"/>
-                          <w:lang w:eastAsia="pt-BR"/>
-                        </w:rPr>
-                      </w:pPr>
-                      <w:r>
-                        <w:rPr>
-                          <w:rFonts w:ascii="Times New Roman" w:eastAsia="Times New Roman" w:hAnsi="Times New Roman" w:cs="Times New Roman"/>
-                          <w:sz w:val="24"/>
-                          <w:szCs w:val="24"/>
-                          <w:lang w:eastAsia="pt-BR"/>
-                        </w:rPr>
-                        <w:t xml:space="preserve">Exemplo:  </w:t>
-                      </w:r>
-                      <w:r>
-                        <w:rPr>
-                          <w:rFonts w:ascii="Times New Roman" w:eastAsia="Times New Roman" w:hAnsi="Times New Roman" w:cs="Times New Roman"/>
-                          <w:sz w:val="24"/>
-                          <w:szCs w:val="24"/>
-                          <w:lang w:eastAsia="pt-BR"/>
-                        </w:rPr>
-                        <w:t>TrabalhoSE</w:t>
-                      </w:r>
-                      <w:r>
-                        <w:rPr>
-                          <w:rFonts w:ascii="Times New Roman" w:eastAsia="Times New Roman" w:hAnsi="Times New Roman" w:cs="Times New Roman"/>
-                          <w:sz w:val="24"/>
-                          <w:szCs w:val="24"/>
-                          <w:lang w:eastAsia="pt-BR"/>
-                        </w:rPr>
-                        <w:t>_</w:t>
-                      </w:r>
-                      <w:r>
-                        <w:rPr>
-                          <w:rFonts w:ascii="Times New Roman" w:eastAsia="Times New Roman" w:hAnsi="Times New Roman" w:cs="Times New Roman"/>
-                          <w:sz w:val="24"/>
-                          <w:szCs w:val="24"/>
-                          <w:lang w:eastAsia="pt-BR"/>
-                        </w:rPr>
-                        <w:t>BJL_</w:t>
-                      </w:r>
-                      <w:r>
-                        <w:rPr>
-                          <w:rFonts w:ascii="Times New Roman" w:eastAsia="Times New Roman" w:hAnsi="Times New Roman" w:cs="Times New Roman"/>
-                          <w:sz w:val="24"/>
-                          <w:szCs w:val="24"/>
-                          <w:lang w:eastAsia="pt-BR"/>
-                        </w:rPr>
-                        <w:t>01_</w:t>
-                      </w:r>
-                      <w:r>
-                        <w:rPr>
-                          <w:rFonts w:ascii="Times New Roman" w:eastAsia="Times New Roman" w:hAnsi="Times New Roman" w:cs="Times New Roman"/>
-                          <w:sz w:val="24"/>
-                          <w:szCs w:val="24"/>
-                          <w:lang w:eastAsia="pt-BR"/>
-                        </w:rPr>
-                        <w:t>Jose_Silva_e_Silva</w:t>
-                      </w:r>
-                      <w:r>
-                        <w:rPr>
-                          <w:rFonts w:ascii="Times New Roman" w:eastAsia="Times New Roman" w:hAnsi="Times New Roman" w:cs="Times New Roman"/>
-                          <w:sz w:val="24"/>
-                          <w:szCs w:val="24"/>
-                          <w:lang w:eastAsia="pt-BR"/>
-                        </w:rPr>
-                        <w:t>.pdf</w:t>
-                      </w:r>
-                    </w:p>
-                    <w:p>
-                      <w:pPr>
-                        <w:spacing w:before="100" w:beforeAutospacing="1" w:after="100" w:afterAutospacing="1" w:line="240" w:lineRule="auto"/>
-                        <w:rPr>
-                          <w:rFonts w:ascii="Times New Roman" w:eastAsia="Times New Roman" w:hAnsi="Times New Roman" w:cs="Times New Roman"/>
-                          <w:color w:val="FF0000"/>
-                          <w:sz w:val="24"/>
-                          <w:szCs w:val="24"/>
-                          <w:lang w:eastAsia="pt-BR"/>
-                        </w:rPr>
-                      </w:pPr>
-                      <w:r>
-                        <w:rPr>
-                          <w:rFonts w:ascii="Times New Roman" w:eastAsia="Times New Roman" w:hAnsi="Times New Roman" w:cs="Times New Roman"/>
-                          <w:color w:val="FF0000"/>
-                          <w:sz w:val="24"/>
-                          <w:szCs w:val="24"/>
-                          <w:lang w:eastAsia="pt-BR"/>
-                        </w:rPr>
-                        <w:t xml:space="preserve">Apagar este comentário </w:t>
-                      </w:r>
-                      <w:r>
-                        <w:rPr>
-                          <w:rFonts w:ascii="Times New Roman" w:eastAsia="Times New Roman" w:hAnsi="Times New Roman" w:cs="Times New Roman"/>
-                          <w:color w:val="FF0000"/>
-                          <w:sz w:val="24"/>
-                          <w:szCs w:val="24"/>
-                          <w:lang w:eastAsia="pt-BR"/>
-                        </w:rPr>
-                        <w:t>n</w:t>
-                      </w:r>
-                      <w:r>
-                        <w:rPr>
-                          <w:rFonts w:ascii="Times New Roman" w:eastAsia="Times New Roman" w:hAnsi="Times New Roman" w:cs="Times New Roman"/>
-                          <w:color w:val="FF0000"/>
-                          <w:sz w:val="24"/>
-                          <w:szCs w:val="24"/>
-                          <w:lang w:eastAsia="pt-BR"/>
-                        </w:rPr>
-                        <w:t>o arquivo final.</w:t>
-                      </w:r>
-                    </w:p>
-                  </w:txbxContent>
-                </v:textbox>
-              </v:shape>
-            </w:pict>
-          </mc:Fallback>
-        </mc:AlternateContent>
-      </w:r>
+          <w:rFonts w:ascii="Times New Roman" w:hAnsi="Times New Roman" w:cs="Times New Roman"/>
+          <w:sz w:val="24"/>
+          <w:szCs w:val="24"/>
+        </w:rPr>
+        <w:t xml:space="preserve">Repositório: </w:t>
+      </w:r>
+      <w:hyperlink r:id="rId8" w:history="1">
+        <w:r>
+          <w:rPr>
+            <w:rStyle w:val="Hyperlink"/>
+            <w:rFonts w:ascii="Times New Roman" w:hAnsi="Times New Roman" w:cs="Times New Roman"/>
+            <w:sz w:val="24"/>
+            <w:szCs w:val="24"/>
+          </w:rPr>
+          <w:t>https://github.com/EderRenato/Tarefa_Revisao</w:t>
+        </w:r>
+      </w:hyperlink>
+    </w:p>
+    <w:p>
+      <w:pPr>
+        <w:spacing w:after="80"/>
+        <w:rPr>
+          <w:rFonts w:ascii="Times New Roman" w:hAnsi="Times New Roman" w:cs="Times New Roman"/>
+          <w:sz w:val="24"/>
+          <w:szCs w:val="24"/>
+        </w:rPr>
+      </w:pPr>
+      <w:proofErr w:type="spellStart"/>
+      <w:r>
+        <w:rPr>
+          <w:rFonts w:ascii="Times New Roman" w:hAnsi="Times New Roman" w:cs="Times New Roman"/>
+          <w:sz w:val="24"/>
+          <w:szCs w:val="24"/>
+        </w:rPr>
+        <w:t>Video</w:t>
+      </w:r>
+      <w:proofErr w:type="spellEnd"/>
+      <w:r>
+        <w:rPr>
+          <w:rFonts w:ascii="Times New Roman" w:hAnsi="Times New Roman" w:cs="Times New Roman"/>
+          <w:sz w:val="24"/>
+          <w:szCs w:val="24"/>
+        </w:rPr>
+        <w:t xml:space="preserve"> demonstrativo: </w:t>
+      </w:r>
+      <w:hyperlink r:id="rId9" w:history="1">
+        <w:r>
+          <w:rPr>
+            <w:rStyle w:val="Hyperlink"/>
+            <w:rFonts w:ascii="Times New Roman" w:hAnsi="Times New Roman" w:cs="Times New Roman"/>
+            <w:sz w:val="24"/>
+            <w:szCs w:val="24"/>
+          </w:rPr>
+          <w:t>https://youtube.com/shorts/C3Dsy58RiMg?feature=share</w:t>
+        </w:r>
+      </w:hyperlink>
+    </w:p>
+    <w:p>
+      <w:pPr>
+        <w:spacing w:after="80"/>
+        <w:rPr>
+          <w:rFonts w:ascii="Times New Roman" w:hAnsi="Times New Roman" w:cs="Times New Roman"/>
+          <w:sz w:val="24"/>
+          <w:szCs w:val="24"/>
+        </w:rPr>
+      </w:pPr>
     </w:p>
     <w:p>
       <w:pPr>
@@ -5689,8 +4784,8 @@
       </w:pPr>
     </w:p>
     <w:sectPr>
-      <w:headerReference w:type="default" r:id="rId8"/>
-      <w:footerReference w:type="default" r:id="rId9"/>
+      <w:headerReference w:type="default" r:id="rId10"/>
+      <w:footerReference w:type="default" r:id="rId11"/>
       <w:pgSz w:w="11906" w:h="16838"/>
       <w:pgMar w:top="1134" w:right="1133" w:bottom="1417" w:left="1134" w:header="708" w:footer="708" w:gutter="0"/>
       <w:cols w:space="708"/>
@@ -12291,6 +11386,29 @@
     <w:uiPriority w:val="99"/>
     <w:rsid w:val="00AC2F8A"/>
   </w:style>
+  <w:style w:type="character" w:styleId="Hyperlink">
+    <w:name w:val="Hyperlink"/>
+    <w:basedOn w:val="Fontepargpadro"/>
+    <w:uiPriority w:val="99"/>
+    <w:unhideWhenUsed/>
+    <w:rsid w:val="005F4220"/>
+    <w:rPr>
+      <w:color w:val="0563C1" w:themeColor="hyperlink"/>
+      <w:u w:val="single"/>
+    </w:rPr>
+  </w:style>
+  <w:style w:type="character" w:styleId="MenoPendente">
+    <w:name w:val="Unresolved Mention"/>
+    <w:basedOn w:val="Fontepargpadro"/>
+    <w:uiPriority w:val="99"/>
+    <w:semiHidden/>
+    <w:unhideWhenUsed/>
+    <w:rsid w:val="005F4220"/>
+    <w:rPr>
+      <w:color w:val="605E5C"/>
+      <w:shd w:val="clear" w:color="auto" w:fill="E1DFDD"/>
+    </w:rPr>
+  </w:style>
 </w:styles>
 </file>
 

</xml_diff>